<commit_message>
Comit del 28 de junio 2024
</commit_message>
<xml_diff>
--- a/Guía actividad 2 - mdisw02_t4.docx
+++ b/Guía actividad 2 - mdisw02_t4.docx
@@ -201,23 +201,7 @@
         </w:numPr>
       </w:pPr>
       <w:r>
-        <w:t xml:space="preserve">Se valorará positivamente que no se mezcle código HTML y </w:t>
-      </w:r>
-      <w:proofErr w:type="spellStart"/>
-      <w:r>
-        <w:t>Javascript</w:t>
-      </w:r>
-      <w:proofErr w:type="spellEnd"/>
-      <w:r>
-        <w:t xml:space="preserve">, más allá de la etiqueta script, así como el correcto uso de los eventos para hacer </w:t>
-      </w:r>
-      <w:proofErr w:type="spellStart"/>
-      <w:r>
-        <w:t>Javascript</w:t>
-      </w:r>
-      <w:proofErr w:type="spellEnd"/>
-      <w:r>
-        <w:t xml:space="preserve"> independiente del orden de ejecución de la página.</w:t>
+        <w:t xml:space="preserve"> </w:t>
       </w:r>
     </w:p>
     <w:p>
@@ -257,7 +241,6 @@
         </w:numPr>
       </w:pPr>
       <w:r>
-        <w:lastRenderedPageBreak/>
         <w:t>Al final del código se incluirá un comentario de no más de 200 palabras que explique el funcionamiento del código implementado</w:t>
       </w:r>
       <w:r>
@@ -1322,7 +1305,7 @@
         </mc:Choice>
         <mc:Fallback>
           <w:pict>
-            <v:rect w14:anchorId="3B692D90" id="Rectángulo 65" o:spid="_x0000_s1026" style="position:absolute;left:0;text-align:left;margin-left:11.25pt;margin-top:793.1pt;width:19.8pt;height:48.2pt;z-index:-251615232;visibility:visible;mso-wrap-style:square;mso-width-percent:0;mso-height-percent:0;mso-wrap-distance-left:9pt;mso-wrap-distance-top:0;mso-wrap-distance-right:19.85pt;mso-wrap-distance-bottom:0;mso-position-horizontal:absolute;mso-position-horizontal-relative:right-margin-area;mso-position-vertical:absolute;mso-position-vertical-relative:page;mso-width-percent:0;mso-height-percent:0;mso-width-relative:margin;mso-height-relative:margin;v-text-anchor:top" o:gfxdata="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" o:allowoverlap="f" fillcolor="#0098cd" stroked="f" strokeweight="1pt">
+            <v:rect w14:anchorId="18E9AD64" id="Rectángulo 65" o:spid="_x0000_s1026" style="position:absolute;left:0;text-align:left;margin-left:11.25pt;margin-top:793.1pt;width:19.8pt;height:48.2pt;z-index:-251615232;visibility:visible;mso-wrap-style:square;mso-width-percent:0;mso-height-percent:0;mso-wrap-distance-left:9pt;mso-wrap-distance-top:0;mso-wrap-distance-right:19.85pt;mso-wrap-distance-bottom:0;mso-position-horizontal:absolute;mso-position-horizontal-relative:right-margin-area;mso-position-vertical:absolute;mso-position-vertical-relative:page;mso-width-percent:0;mso-height-percent:0;mso-width-relative:margin;mso-height-relative:margin;v-text-anchor:top" o:gfxdata="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" o:allowoverlap="f" fillcolor="#0098cd" stroked="f" strokeweight="1pt">
               <v:textbox inset="0,4mm,0">
                 <w:txbxContent>
                   <w:p>
@@ -1475,11 +1458,11 @@
         </mc:Choice>
         <mc:Fallback>
           <w:pict>
-            <v:shapetype w14:anchorId="747CD23F" id="_x0000_t202" coordsize="21600,21600" o:spt="202" path="m,l,21600r21600,l21600,xe">
+            <v:shapetype w14:anchorId="18E9AD66" id="_x0000_t202" coordsize="21600,21600" o:spt="202" path="m,l,21600r21600,l21600,xe">
               <v:stroke joinstyle="miter"/>
               <v:path gradientshapeok="t" o:connecttype="rect"/>
             </v:shapetype>
-            <v:shape id="Cuadro de texto 21" o:spid="_x0000_s1027" type="#_x0000_t202" style="position:absolute;left:0;text-align:left;margin-left:-174.3pt;margin-top:733.95pt;width:189.05pt;height:25.4pt;rotation:-90;z-index:251750400;visibility:visible;mso-wrap-style:square;mso-width-percent:0;mso-height-percent:0;mso-wrap-distance-left:9pt;mso-wrap-distance-top:0;mso-wrap-distance-right:9pt;mso-wrap-distance-bottom:0;mso-position-horizontal:absolute;mso-position-horizontal-relative:text;mso-position-vertical:absolute;mso-position-vertical-relative:page;mso-width-percent:0;mso-height-percent:0;mso-width-relative:margin;mso-height-relative:margin;v-text-anchor:bottom" o:gfxdata="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" filled="f" stroked="f" strokeweight=".5pt">
+            <v:shape id="Cuadro de texto 21" o:spid="_x0000_s1027" type="#_x0000_t202" style="position:absolute;left:0;text-align:left;margin-left:-174.3pt;margin-top:733.95pt;width:189.05pt;height:25.4pt;rotation:-90;z-index:251750400;visibility:visible;mso-wrap-style:square;mso-width-percent:0;mso-height-percent:0;mso-wrap-distance-left:9pt;mso-wrap-distance-top:0;mso-wrap-distance-right:9pt;mso-wrap-distance-bottom:0;mso-position-horizontal:absolute;mso-position-horizontal-relative:text;mso-position-vertical:absolute;mso-position-vertical-relative:page;mso-width-percent:0;mso-height-percent:0;mso-width-relative:margin;mso-height-relative:margin;v-text-anchor:bottom" o:gfxdata="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" filled="f" stroked="f" strokeweight=".5pt">
               <v:textbox inset="0,0,0,0">
                 <w:txbxContent>
                   <w:p>
@@ -5286,6 +5269,15 @@
 </file>
 
 <file path=customXml/item1.xml><?xml version="1.0" encoding="utf-8"?>
+<?mso-contentType ?>
+<FormTemplates xmlns="http://schemas.microsoft.com/sharepoint/v3/contenttype/forms">
+  <Display>DocumentLibraryForm</Display>
+  <Edit>DocumentLibraryForm</Edit>
+  <New>DocumentLibraryForm</New>
+</FormTemplates>
+</file>
+
+<file path=customXml/item2.xml><?xml version="1.0" encoding="utf-8"?>
 <ct:contentTypeSchema xmlns:ct="http://schemas.microsoft.com/office/2006/metadata/contentType" xmlns:ma="http://schemas.microsoft.com/office/2006/metadata/properties/metaAttributes" ct:_="" ma:_="" ma:contentTypeName="Documento" ma:contentTypeID="0x010100E8806F2729861B41B7EC49B6DEC02BCC" ma:contentTypeVersion="16" ma:contentTypeDescription="Crear nuevo documento." ma:contentTypeScope="" ma:versionID="aa4fd08096bb918e81144f8154426079">
   <xsd:schema xmlns:xsd="http://www.w3.org/2001/XMLSchema" xmlns:xs="http://www.w3.org/2001/XMLSchema" xmlns:p="http://schemas.microsoft.com/office/2006/metadata/properties" xmlns:ns2="408be90b-7af1-4348-adf8-80036b355e81" xmlns:ns3="0a70e875-3d35-4be2-921f-7117c31bab9b" targetNamespace="http://schemas.microsoft.com/office/2006/metadata/properties" ma:root="true" ma:fieldsID="4812b8174ac7e4627995427dd934beba" ns2:_="" ns3:_="">
     <xsd:import namespace="408be90b-7af1-4348-adf8-80036b355e81"/>
@@ -5528,16 +5520,11 @@
 </ct:contentTypeSchema>
 </file>
 
-<file path=customXml/item2.xml><?xml version="1.0" encoding="utf-8"?>
-<?mso-contentType ?>
-<FormTemplates xmlns="http://schemas.microsoft.com/sharepoint/v3/contenttype/forms">
-  <Display>DocumentLibraryForm</Display>
-  <Edit>DocumentLibraryForm</Edit>
-  <New>DocumentLibraryForm</New>
-</FormTemplates>
+<file path=customXml/item3.xml><?xml version="1.0" encoding="utf-8"?>
+<b:Sources xmlns:b="http://schemas.openxmlformats.org/officeDocument/2006/bibliography" xmlns="http://schemas.openxmlformats.org/officeDocument/2006/bibliography" SelectedStyle="\APASixthEditionOfficeOnline.xsl" StyleName="APA" Version="6"/>
 </file>
 
-<file path=customXml/item3.xml><?xml version="1.0" encoding="utf-8"?>
+<file path=customXml/item4.xml><?xml version="1.0" encoding="utf-8"?>
 <p:properties xmlns:p="http://schemas.microsoft.com/office/2006/metadata/properties" xmlns:xsi="http://www.w3.org/2001/XMLSchema-instance" xmlns:pc="http://schemas.microsoft.com/office/infopath/2007/PartnerControls">
   <documentManagement>
     <TaxCatchAll xmlns="0a70e875-3d35-4be2-921f-7117c31bab9b" xsi:nil="true"/>
@@ -5548,11 +5535,15 @@
 </p:properties>
 </file>
 
-<file path=customXml/item4.xml><?xml version="1.0" encoding="utf-8"?>
-<b:Sources xmlns:b="http://schemas.openxmlformats.org/officeDocument/2006/bibliography" xmlns="http://schemas.openxmlformats.org/officeDocument/2006/bibliography" SelectedStyle="\APASixthEditionOfficeOnline.xsl" StyleName="APA" Version="6"/>
+<file path=customXml/itemProps1.xml><?xml version="1.0" encoding="utf-8"?>
+<ds:datastoreItem xmlns:ds="http://schemas.openxmlformats.org/officeDocument/2006/customXml" ds:itemID="{79897E1B-5C44-43B3-9237-5E084A72D2D4}">
+  <ds:schemaRefs>
+    <ds:schemaRef ds:uri="http://schemas.microsoft.com/sharepoint/v3/contenttype/forms"/>
+  </ds:schemaRefs>
+</ds:datastoreItem>
 </file>
 
-<file path=customXml/itemProps1.xml><?xml version="1.0" encoding="utf-8"?>
+<file path=customXml/itemProps2.xml><?xml version="1.0" encoding="utf-8"?>
 <ds:datastoreItem xmlns:ds="http://schemas.openxmlformats.org/officeDocument/2006/customXml" ds:itemID="{9E6700E1-B1C0-470A-8290-21626E5A8391}">
   <ds:schemaRefs>
     <ds:schemaRef ds:uri="http://schemas.microsoft.com/office/2006/metadata/contentType"/>
@@ -5571,35 +5562,21 @@
 </ds:datastoreItem>
 </file>
 
-<file path=customXml/itemProps2.xml><?xml version="1.0" encoding="utf-8"?>
-<ds:datastoreItem xmlns:ds="http://schemas.openxmlformats.org/officeDocument/2006/customXml" ds:itemID="{79897E1B-5C44-43B3-9237-5E084A72D2D4}">
+<file path=customXml/itemProps3.xml><?xml version="1.0" encoding="utf-8"?>
+<ds:datastoreItem xmlns:ds="http://schemas.openxmlformats.org/officeDocument/2006/customXml" ds:itemID="{CF353D63-7185-496B-A1F3-AA46462A646D}">
   <ds:schemaRefs>
-    <ds:schemaRef ds:uri="http://schemas.microsoft.com/sharepoint/v3/contenttype/forms"/>
-  </ds:schemaRefs>
-</ds:datastoreItem>
-</file>
-
-<file path=customXml/itemProps3.xml><?xml version="1.0" encoding="utf-8"?>
-<ds:datastoreItem xmlns:ds="http://schemas.openxmlformats.org/officeDocument/2006/customXml" ds:itemID="{45EED2AF-FEFD-4FFC-A960-36C978B58FA3}">
-  <ds:schemaRefs>
-    <ds:schemaRef ds:uri="http://purl.org/dc/elements/1.1/"/>
-    <ds:schemaRef ds:uri="http://purl.org/dc/terms/"/>
-    <ds:schemaRef ds:uri="http://www.w3.org/XML/1998/namespace"/>
-    <ds:schemaRef ds:uri="http://schemas.microsoft.com/office/infopath/2007/PartnerControls"/>
-    <ds:schemaRef ds:uri="http://schemas.microsoft.com/office/2006/metadata/properties"/>
-    <ds:schemaRef ds:uri="0a70e875-3d35-4be2-921f-7117c31bab9b"/>
-    <ds:schemaRef ds:uri="408be90b-7af1-4348-adf8-80036b355e81"/>
-    <ds:schemaRef ds:uri="http://schemas.openxmlformats.org/package/2006/metadata/core-properties"/>
-    <ds:schemaRef ds:uri="http://schemas.microsoft.com/office/2006/documentManagement/types"/>
-    <ds:schemaRef ds:uri="http://purl.org/dc/dcmitype/"/>
+    <ds:schemaRef ds:uri="http://schemas.openxmlformats.org/officeDocument/2006/bibliography"/>
   </ds:schemaRefs>
 </ds:datastoreItem>
 </file>
 
 <file path=customXml/itemProps4.xml><?xml version="1.0" encoding="utf-8"?>
-<ds:datastoreItem xmlns:ds="http://schemas.openxmlformats.org/officeDocument/2006/customXml" ds:itemID="{CF353D63-7185-496B-A1F3-AA46462A646D}">
+<ds:datastoreItem xmlns:ds="http://schemas.openxmlformats.org/officeDocument/2006/customXml" ds:itemID="{45EED2AF-FEFD-4FFC-A960-36C978B58FA3}">
   <ds:schemaRefs>
-    <ds:schemaRef ds:uri="http://schemas.openxmlformats.org/officeDocument/2006/bibliography"/>
+    <ds:schemaRef ds:uri="http://schemas.microsoft.com/office/2006/metadata/properties"/>
+    <ds:schemaRef ds:uri="http://schemas.microsoft.com/office/infopath/2007/PartnerControls"/>
+    <ds:schemaRef ds:uri="0a70e875-3d35-4be2-921f-7117c31bab9b"/>
+    <ds:schemaRef ds:uri="408be90b-7af1-4348-adf8-80036b355e81"/>
   </ds:schemaRefs>
 </ds:datastoreItem>
 </file>
</xml_diff>